<commit_message>
lab 3, 4, 5, 6
</commit_message>
<xml_diff>
--- a/laba3/Лабораторная работа 3 Орчиков.docx
+++ b/laba3/Лабораторная работа 3 Орчиков.docx
@@ -1,6 +1,6 @@
 
 <file path=word/document.xml><?xml version="1.0" encoding="utf-8"?>
-<w:document xmlns:wpc="http://schemas.microsoft.com/office/word/2010/wordprocessingCanvas" xmlns:cx="http://schemas.microsoft.com/office/drawing/2014/chartex" xmlns:cx1="http://schemas.microsoft.com/office/drawing/2015/9/8/chartex" xmlns:cx2="http://schemas.microsoft.com/office/drawing/2015/10/21/chartex" xmlns:cx3="http://schemas.microsoft.com/office/drawing/2016/5/9/chartex" xmlns:cx4="http://schemas.microsoft.com/office/drawing/2016/5/10/chartex" xmlns:cx5="http://schemas.microsoft.com/office/drawing/2016/5/11/chartex" xmlns:cx6="http://schemas.microsoft.com/office/drawing/2016/5/12/chartex" xmlns:cx7="http://schemas.microsoft.com/office/drawing/2016/5/13/chartex" xmlns:cx8="http://schemas.microsoft.com/office/drawing/2016/5/14/chartex" xmlns:mc="http://schemas.openxmlformats.org/markup-compatibility/2006" xmlns:aink="http://schemas.microsoft.com/office/drawing/2016/ink" xmlns:am3d="http://schemas.microsoft.com/office/drawing/2017/model3d" xmlns:o="urn:schemas-microsoft-com:office:office" xmlns:oel="http://schemas.microsoft.com/office/2019/extlst" xmlns:r="http://schemas.openxmlformats.org/officeDocument/2006/relationships" xmlns:m="http://schemas.openxmlformats.org/officeDocument/2006/math" xmlns:v="urn:schemas-microsoft-com:vml" xmlns:wp14="http://schemas.microsoft.com/office/word/2010/wordprocessingDrawing" xmlns:wp="http://schemas.openxmlformats.org/drawingml/2006/wordprocessingDrawing" xmlns:w10="urn:schemas-microsoft-com:office:word" xmlns:w="http://schemas.openxmlformats.org/wordprocessingml/2006/main" xmlns:w14="http://schemas.microsoft.com/office/word/2010/wordml" xmlns:w15="http://schemas.microsoft.com/office/word/2012/wordml" xmlns:w16cex="http://schemas.microsoft.com/office/word/2018/wordml/cex" xmlns:w16cid="http://schemas.microsoft.com/office/word/2016/wordml/cid" xmlns:w16="http://schemas.microsoft.com/office/word/2018/wordml" xmlns:w16sdtdh="http://schemas.microsoft.com/office/word/2020/wordml/sdtdatahash" xmlns:w16se="http://schemas.microsoft.com/office/word/2015/wordml/symex" xmlns:wpg="http://schemas.microsoft.com/office/word/2010/wordprocessingGroup" xmlns:wpi="http://schemas.microsoft.com/office/word/2010/wordprocessingInk" xmlns:wne="http://schemas.microsoft.com/office/word/2006/wordml" xmlns:wps="http://schemas.microsoft.com/office/word/2010/wordprocessingShape" mc:Ignorable="w14 w15 w16se w16cid w16 w16cex w16sdtdh wp14">
+<w:document xmlns:wpc="http://schemas.microsoft.com/office/word/2010/wordprocessingCanvas" xmlns:cx="http://schemas.microsoft.com/office/drawing/2014/chartex" xmlns:cx1="http://schemas.microsoft.com/office/drawing/2015/9/8/chartex" xmlns:cx2="http://schemas.microsoft.com/office/drawing/2015/10/21/chartex" xmlns:cx3="http://schemas.microsoft.com/office/drawing/2016/5/9/chartex" xmlns:cx4="http://schemas.microsoft.com/office/drawing/2016/5/10/chartex" xmlns:cx5="http://schemas.microsoft.com/office/drawing/2016/5/11/chartex" xmlns:cx6="http://schemas.microsoft.com/office/drawing/2016/5/12/chartex" xmlns:cx7="http://schemas.microsoft.com/office/drawing/2016/5/13/chartex" xmlns:cx8="http://schemas.microsoft.com/office/drawing/2016/5/14/chartex" xmlns:mc="http://schemas.openxmlformats.org/markup-compatibility/2006" xmlns:aink="http://schemas.microsoft.com/office/drawing/2016/ink" xmlns:am3d="http://schemas.microsoft.com/office/drawing/2017/model3d" xmlns:o="urn:schemas-microsoft-com:office:office" xmlns:oel="http://schemas.microsoft.com/office/2019/extlst" xmlns:r="http://schemas.openxmlformats.org/officeDocument/2006/relationships" xmlns:m="http://schemas.openxmlformats.org/officeDocument/2006/math" xmlns:v="urn:schemas-microsoft-com:vml" xmlns:wp14="http://schemas.microsoft.com/office/word/2010/wordprocessingDrawing" xmlns:wp="http://schemas.openxmlformats.org/drawingml/2006/wordprocessingDrawing" xmlns:w10="urn:schemas-microsoft-com:office:word" xmlns:w="http://schemas.openxmlformats.org/wordprocessingml/2006/main" xmlns:w14="http://schemas.microsoft.com/office/word/2010/wordml" xmlns:w15="http://schemas.microsoft.com/office/word/2012/wordml" xmlns:w16cex="http://schemas.microsoft.com/office/word/2018/wordml/cex" xmlns:w16cid="http://schemas.microsoft.com/office/word/2016/wordml/cid" xmlns:w16="http://schemas.microsoft.com/office/word/2018/wordml" xmlns:w16du="http://schemas.microsoft.com/office/word/2023/wordml/word16du" xmlns:w16sdtdh="http://schemas.microsoft.com/office/word/2020/wordml/sdtdatahash" xmlns:w16se="http://schemas.microsoft.com/office/word/2015/wordml/symex" xmlns:wpg="http://schemas.microsoft.com/office/word/2010/wordprocessingGroup" xmlns:wpi="http://schemas.microsoft.com/office/word/2010/wordprocessingInk" xmlns:wne="http://schemas.microsoft.com/office/word/2006/wordml" xmlns:wps="http://schemas.microsoft.com/office/word/2010/wordprocessingShape" mc:Ignorable="w14 w15 w16se w16cid w16 w16cex w16sdtdh w16du wp14">
   <w:body>
     <w:p>
       <w:pPr>
@@ -99,7 +99,7 @@
                     </pic:cNvPicPr>
                   </pic:nvPicPr>
                   <pic:blipFill>
-                    <a:blip r:embed="rId5">
+                    <a:blip r:embed="rId6">
                       <a:extLst>
                         <a:ext uri="{28A0092B-C50C-407E-A947-70E740481C1C}">
                           <a14:useLocalDpi xmlns:a14="http://schemas.microsoft.com/office/drawing/2010/main" val="0"/>
@@ -194,6 +194,7 @@
         <w:rPr>
           <w:sz w:val="36"/>
           <w:szCs w:val="36"/>
+          <w:lang w:val="en-US"/>
         </w:rPr>
       </w:pPr>
       <w:r>
@@ -207,8 +208,9 @@
         <w:rPr>
           <w:sz w:val="36"/>
           <w:szCs w:val="36"/>
-        </w:rPr>
-        <w:t>2</w:t>
+          <w:lang w:val="en-US"/>
+        </w:rPr>
+        <w:t>3</w:t>
       </w:r>
     </w:p>
     <w:p>
@@ -623,6 +625,7 @@
         <w:rPr>
           <w:sz w:val="28"/>
           <w:szCs w:val="28"/>
+          <w:lang w:val="en-US"/>
         </w:rPr>
       </w:pPr>
       <w:r>
@@ -630,7 +633,15 @@
           <w:sz w:val="28"/>
           <w:szCs w:val="28"/>
         </w:rPr>
-        <w:t>2022</w:t>
+        <w:t>202</w:t>
+      </w:r>
+      <w:r>
+        <w:rPr>
+          <w:sz w:val="28"/>
+          <w:szCs w:val="28"/>
+          <w:lang w:val="en-US"/>
+        </w:rPr>
+        <w:t>4</w:t>
       </w:r>
     </w:p>
     <w:sdt>
@@ -688,7 +699,7 @@
           <w:r>
             <w:fldChar w:fldCharType="separate"/>
           </w:r>
-          <w:hyperlink w:anchor="_Toc161070016" w:history="1">
+          <w:hyperlink w:anchor="_Toc164766714" w:history="1">
             <w:r>
               <w:rPr>
                 <w:rStyle w:val="ad"/>
@@ -715,7 +726,7 @@
                 <w:noProof/>
                 <w:webHidden/>
               </w:rPr>
-              <w:instrText xml:space="preserve"> PAGEREF _Toc161070016 \h </w:instrText>
+              <w:instrText xml:space="preserve"> PAGEREF _Toc164766714 \h </w:instrText>
             </w:r>
             <w:r>
               <w:rPr>
@@ -760,7 +771,7 @@
               <w:lang w:eastAsia="ru-RU"/>
             </w:rPr>
           </w:pPr>
-          <w:hyperlink w:anchor="_Toc161070017" w:history="1">
+          <w:hyperlink w:anchor="_Toc164766715" w:history="1">
             <w:r>
               <w:rPr>
                 <w:rStyle w:val="ad"/>
@@ -787,7 +798,7 @@
                 <w:noProof/>
                 <w:webHidden/>
               </w:rPr>
-              <w:instrText xml:space="preserve"> PAGEREF _Toc161070017 \h </w:instrText>
+              <w:instrText xml:space="preserve"> PAGEREF _Toc164766715 \h </w:instrText>
             </w:r>
             <w:r>
               <w:rPr>
@@ -832,13 +843,13 @@
               <w:lang w:eastAsia="ru-RU"/>
             </w:rPr>
           </w:pPr>
-          <w:hyperlink w:anchor="_Toc161070018" w:history="1">
+          <w:hyperlink w:anchor="_Toc164766716" w:history="1">
             <w:r>
               <w:rPr>
                 <w:rStyle w:val="ad"/>
                 <w:noProof/>
               </w:rPr>
-              <w:t>1 часть. Решение нелинейного уравнения</w:t>
+              <w:t>Рабочие формулы</w:t>
             </w:r>
             <w:r>
               <w:rPr>
@@ -859,7 +870,7 @@
                 <w:noProof/>
                 <w:webHidden/>
               </w:rPr>
-              <w:instrText xml:space="preserve"> PAGEREF _Toc161070018 \h </w:instrText>
+              <w:instrText xml:space="preserve"> PAGEREF _Toc164766716 \h </w:instrText>
             </w:r>
             <w:r>
               <w:rPr>
@@ -880,150 +891,6 @@
                 <w:webHidden/>
               </w:rPr>
               <w:t>2</w:t>
-            </w:r>
-            <w:r>
-              <w:rPr>
-                <w:noProof/>
-                <w:webHidden/>
-              </w:rPr>
-              <w:fldChar w:fldCharType="end"/>
-            </w:r>
-          </w:hyperlink>
-        </w:p>
-        <w:p>
-          <w:pPr>
-            <w:pStyle w:val="31"/>
-            <w:tabs>
-              <w:tab w:val="right" w:leader="dot" w:pos="9345"/>
-            </w:tabs>
-            <w:rPr>
-              <w:rFonts w:eastAsiaTheme="minorEastAsia"/>
-              <w:noProof/>
-              <w:sz w:val="24"/>
-              <w:szCs w:val="24"/>
-              <w:lang w:eastAsia="ru-RU"/>
-            </w:rPr>
-          </w:pPr>
-          <w:hyperlink w:anchor="_Toc161070019" w:history="1">
-            <w:r>
-              <w:rPr>
-                <w:rStyle w:val="ad"/>
-                <w:noProof/>
-              </w:rPr>
-              <w:t>Рабочие формулы</w:t>
-            </w:r>
-            <w:r>
-              <w:rPr>
-                <w:noProof/>
-                <w:webHidden/>
-              </w:rPr>
-              <w:tab/>
-            </w:r>
-            <w:r>
-              <w:rPr>
-                <w:noProof/>
-                <w:webHidden/>
-              </w:rPr>
-              <w:fldChar w:fldCharType="begin"/>
-            </w:r>
-            <w:r>
-              <w:rPr>
-                <w:noProof/>
-                <w:webHidden/>
-              </w:rPr>
-              <w:instrText xml:space="preserve"> PAGEREF _Toc161070019 \h </w:instrText>
-            </w:r>
-            <w:r>
-              <w:rPr>
-                <w:noProof/>
-                <w:webHidden/>
-              </w:rPr>
-            </w:r>
-            <w:r>
-              <w:rPr>
-                <w:noProof/>
-                <w:webHidden/>
-              </w:rPr>
-              <w:fldChar w:fldCharType="separate"/>
-            </w:r>
-            <w:r>
-              <w:rPr>
-                <w:noProof/>
-                <w:webHidden/>
-              </w:rPr>
-              <w:t>2</w:t>
-            </w:r>
-            <w:r>
-              <w:rPr>
-                <w:noProof/>
-                <w:webHidden/>
-              </w:rPr>
-              <w:fldChar w:fldCharType="end"/>
-            </w:r>
-          </w:hyperlink>
-        </w:p>
-        <w:p>
-          <w:pPr>
-            <w:pStyle w:val="31"/>
-            <w:tabs>
-              <w:tab w:val="right" w:leader="dot" w:pos="9345"/>
-            </w:tabs>
-            <w:rPr>
-              <w:rFonts w:eastAsiaTheme="minorEastAsia"/>
-              <w:noProof/>
-              <w:sz w:val="24"/>
-              <w:szCs w:val="24"/>
-              <w:lang w:eastAsia="ru-RU"/>
-            </w:rPr>
-          </w:pPr>
-          <w:hyperlink w:anchor="_Toc161070020" w:history="1">
-            <w:r>
-              <w:rPr>
-                <w:rStyle w:val="ad"/>
-                <w:noProof/>
-              </w:rPr>
-              <w:t>Решение</w:t>
-            </w:r>
-            <w:r>
-              <w:rPr>
-                <w:noProof/>
-                <w:webHidden/>
-              </w:rPr>
-              <w:tab/>
-            </w:r>
-            <w:r>
-              <w:rPr>
-                <w:noProof/>
-                <w:webHidden/>
-              </w:rPr>
-              <w:fldChar w:fldCharType="begin"/>
-            </w:r>
-            <w:r>
-              <w:rPr>
-                <w:noProof/>
-                <w:webHidden/>
-              </w:rPr>
-              <w:instrText xml:space="preserve"> PAGEREF _Toc161070020 \h </w:instrText>
-            </w:r>
-            <w:r>
-              <w:rPr>
-                <w:noProof/>
-                <w:webHidden/>
-              </w:rPr>
-            </w:r>
-            <w:r>
-              <w:rPr>
-                <w:noProof/>
-                <w:webHidden/>
-              </w:rPr>
-              <w:fldChar w:fldCharType="separate"/>
-            </w:r>
-            <w:r>
-              <w:rPr>
-                <w:noProof/>
-                <w:webHidden/>
-              </w:rPr>
-              <w:t>3</w:t>
             </w:r>
             <w:r>
               <w:rPr>
@@ -1048,13 +915,13 @@
               <w:lang w:eastAsia="ru-RU"/>
             </w:rPr>
           </w:pPr>
-          <w:hyperlink w:anchor="_Toc161070021" w:history="1">
+          <w:hyperlink w:anchor="_Toc164766717" w:history="1">
             <w:r>
               <w:rPr>
                 <w:rStyle w:val="ad"/>
                 <w:noProof/>
               </w:rPr>
-              <w:t>2 часть. Решение системы нелинейных уравнений</w:t>
+              <w:t>Интеграл</w:t>
             </w:r>
             <w:r>
               <w:rPr>
@@ -1075,7 +942,7 @@
                 <w:noProof/>
                 <w:webHidden/>
               </w:rPr>
-              <w:instrText xml:space="preserve"> PAGEREF _Toc161070021 \h </w:instrText>
+              <w:instrText xml:space="preserve"> PAGEREF _Toc164766717 \h </w:instrText>
             </w:r>
             <w:r>
               <w:rPr>
@@ -1095,7 +962,7 @@
                 <w:noProof/>
                 <w:webHidden/>
               </w:rPr>
-              <w:t>4</w:t>
+              <w:t>3</w:t>
             </w:r>
             <w:r>
               <w:rPr>
@@ -1108,7 +975,7 @@
         </w:p>
         <w:p>
           <w:pPr>
-            <w:pStyle w:val="31"/>
+            <w:pStyle w:val="23"/>
             <w:tabs>
               <w:tab w:val="right" w:leader="dot" w:pos="9345"/>
             </w:tabs>
@@ -1120,13 +987,13 @@
               <w:lang w:eastAsia="ru-RU"/>
             </w:rPr>
           </w:pPr>
-          <w:hyperlink w:anchor="_Toc161070022" w:history="1">
+          <w:hyperlink w:anchor="_Toc164766718" w:history="1">
             <w:r>
               <w:rPr>
                 <w:rStyle w:val="ad"/>
                 <w:noProof/>
               </w:rPr>
-              <w:t>Рабочие формулы</w:t>
+              <w:t>Формула Ньютона-Котеса</w:t>
             </w:r>
             <w:r>
               <w:rPr>
@@ -1147,7 +1014,7 @@
                 <w:noProof/>
                 <w:webHidden/>
               </w:rPr>
-              <w:instrText xml:space="preserve"> PAGEREF _Toc161070022 \h </w:instrText>
+              <w:instrText xml:space="preserve"> PAGEREF _Toc164766718 \h </w:instrText>
             </w:r>
             <w:r>
               <w:rPr>
@@ -1167,7 +1034,7 @@
                 <w:noProof/>
                 <w:webHidden/>
               </w:rPr>
-              <w:t>4</w:t>
+              <w:t>3</w:t>
             </w:r>
             <w:r>
               <w:rPr>
@@ -1180,7 +1047,7 @@
         </w:p>
         <w:p>
           <w:pPr>
-            <w:pStyle w:val="31"/>
+            <w:pStyle w:val="23"/>
             <w:tabs>
               <w:tab w:val="right" w:leader="dot" w:pos="9345"/>
             </w:tabs>
@@ -1192,13 +1059,13 @@
               <w:lang w:eastAsia="ru-RU"/>
             </w:rPr>
           </w:pPr>
-          <w:hyperlink w:anchor="_Toc161070023" w:history="1">
+          <w:hyperlink w:anchor="_Toc164766719" w:history="1">
             <w:r>
               <w:rPr>
                 <w:rStyle w:val="ad"/>
                 <w:noProof/>
               </w:rPr>
-              <w:t>Решение</w:t>
+              <w:t>Формула средних прямоугольников</w:t>
             </w:r>
             <w:r>
               <w:rPr>
@@ -1219,7 +1086,7 @@
                 <w:noProof/>
                 <w:webHidden/>
               </w:rPr>
-              <w:instrText xml:space="preserve"> PAGEREF _Toc161070023 \h </w:instrText>
+              <w:instrText xml:space="preserve"> PAGEREF _Toc164766719 \h </w:instrText>
             </w:r>
             <w:r>
               <w:rPr>
@@ -1239,7 +1106,79 @@
                 <w:noProof/>
                 <w:webHidden/>
               </w:rPr>
-              <w:t>4</w:t>
+              <w:t>3</w:t>
+            </w:r>
+            <w:r>
+              <w:rPr>
+                <w:noProof/>
+                <w:webHidden/>
+              </w:rPr>
+              <w:fldChar w:fldCharType="end"/>
+            </w:r>
+          </w:hyperlink>
+        </w:p>
+        <w:p>
+          <w:pPr>
+            <w:pStyle w:val="23"/>
+            <w:tabs>
+              <w:tab w:val="right" w:leader="dot" w:pos="9345"/>
+            </w:tabs>
+            <w:rPr>
+              <w:rFonts w:eastAsiaTheme="minorEastAsia"/>
+              <w:noProof/>
+              <w:sz w:val="24"/>
+              <w:szCs w:val="24"/>
+              <w:lang w:eastAsia="ru-RU"/>
+            </w:rPr>
+          </w:pPr>
+          <w:hyperlink w:anchor="_Toc164766720" w:history="1">
+            <w:r>
+              <w:rPr>
+                <w:rStyle w:val="ad"/>
+                <w:noProof/>
+              </w:rPr>
+              <w:t>Формула Симпсона</w:t>
+            </w:r>
+            <w:r>
+              <w:rPr>
+                <w:noProof/>
+                <w:webHidden/>
+              </w:rPr>
+              <w:tab/>
+            </w:r>
+            <w:r>
+              <w:rPr>
+                <w:noProof/>
+                <w:webHidden/>
+              </w:rPr>
+              <w:fldChar w:fldCharType="begin"/>
+            </w:r>
+            <w:r>
+              <w:rPr>
+                <w:noProof/>
+                <w:webHidden/>
+              </w:rPr>
+              <w:instrText xml:space="preserve"> PAGEREF _Toc164766720 \h </w:instrText>
+            </w:r>
+            <w:r>
+              <w:rPr>
+                <w:noProof/>
+                <w:webHidden/>
+              </w:rPr>
+            </w:r>
+            <w:r>
+              <w:rPr>
+                <w:noProof/>
+                <w:webHidden/>
+              </w:rPr>
+              <w:fldChar w:fldCharType="separate"/>
+            </w:r>
+            <w:r>
+              <w:rPr>
+                <w:noProof/>
+                <w:webHidden/>
+              </w:rPr>
+              <w:t>3</w:t>
             </w:r>
             <w:r>
               <w:rPr>
@@ -1264,7 +1203,7 @@
               <w:lang w:eastAsia="ru-RU"/>
             </w:rPr>
           </w:pPr>
-          <w:hyperlink w:anchor="_Toc161070024" w:history="1">
+          <w:hyperlink w:anchor="_Toc164766721" w:history="1">
             <w:r>
               <w:rPr>
                 <w:rStyle w:val="ad"/>
@@ -1291,7 +1230,7 @@
                 <w:noProof/>
                 <w:webHidden/>
               </w:rPr>
-              <w:instrText xml:space="preserve"> PAGEREF _Toc161070024 \h </w:instrText>
+              <w:instrText xml:space="preserve"> PAGEREF _Toc164766721 \h </w:instrText>
             </w:r>
             <w:r>
               <w:rPr>
@@ -1311,7 +1250,7 @@
                 <w:noProof/>
                 <w:webHidden/>
               </w:rPr>
-              <w:t>5</w:t>
+              <w:t>4</w:t>
             </w:r>
             <w:r>
               <w:rPr>
@@ -1336,13 +1275,13 @@
               <w:lang w:eastAsia="ru-RU"/>
             </w:rPr>
           </w:pPr>
-          <w:hyperlink w:anchor="_Toc161070025" w:history="1">
+          <w:hyperlink w:anchor="_Toc164766722" w:history="1">
             <w:r>
               <w:rPr>
                 <w:rStyle w:val="ad"/>
                 <w:noProof/>
               </w:rPr>
-              <w:t>Рабочие формулы</w:t>
+              <w:t>Листинг программы</w:t>
             </w:r>
             <w:r>
               <w:rPr>
@@ -1363,7 +1302,79 @@
                 <w:noProof/>
                 <w:webHidden/>
               </w:rPr>
-              <w:instrText xml:space="preserve"> PAGEREF _Toc161070025 \h </w:instrText>
+              <w:instrText xml:space="preserve"> PAGEREF _Toc164766722 \h </w:instrText>
+            </w:r>
+            <w:r>
+              <w:rPr>
+                <w:noProof/>
+                <w:webHidden/>
+              </w:rPr>
+            </w:r>
+            <w:r>
+              <w:rPr>
+                <w:noProof/>
+                <w:webHidden/>
+              </w:rPr>
+              <w:fldChar w:fldCharType="separate"/>
+            </w:r>
+            <w:r>
+              <w:rPr>
+                <w:noProof/>
+                <w:webHidden/>
+              </w:rPr>
+              <w:t>4</w:t>
+            </w:r>
+            <w:r>
+              <w:rPr>
+                <w:noProof/>
+                <w:webHidden/>
+              </w:rPr>
+              <w:fldChar w:fldCharType="end"/>
+            </w:r>
+          </w:hyperlink>
+        </w:p>
+        <w:p>
+          <w:pPr>
+            <w:pStyle w:val="11"/>
+            <w:tabs>
+              <w:tab w:val="right" w:leader="dot" w:pos="9345"/>
+            </w:tabs>
+            <w:rPr>
+              <w:rFonts w:eastAsiaTheme="minorEastAsia"/>
+              <w:noProof/>
+              <w:sz w:val="24"/>
+              <w:szCs w:val="24"/>
+              <w:lang w:eastAsia="ru-RU"/>
+            </w:rPr>
+          </w:pPr>
+          <w:hyperlink w:anchor="_Toc164766723" w:history="1">
+            <w:r>
+              <w:rPr>
+                <w:rStyle w:val="ad"/>
+                <w:noProof/>
+              </w:rPr>
+              <w:t>Примеры и результаты работы программы</w:t>
+            </w:r>
+            <w:r>
+              <w:rPr>
+                <w:noProof/>
+                <w:webHidden/>
+              </w:rPr>
+              <w:tab/>
+            </w:r>
+            <w:r>
+              <w:rPr>
+                <w:noProof/>
+                <w:webHidden/>
+              </w:rPr>
+              <w:fldChar w:fldCharType="begin"/>
+            </w:r>
+            <w:r>
+              <w:rPr>
+                <w:noProof/>
+                <w:webHidden/>
+              </w:rPr>
+              <w:instrText xml:space="preserve"> PAGEREF _Toc164766723 \h </w:instrText>
             </w:r>
             <w:r>
               <w:rPr>
@@ -1408,13 +1419,13 @@
               <w:lang w:eastAsia="ru-RU"/>
             </w:rPr>
           </w:pPr>
-          <w:hyperlink w:anchor="_Toc161070026" w:history="1">
+          <w:hyperlink w:anchor="_Toc164766724" w:history="1">
             <w:r>
               <w:rPr>
                 <w:rStyle w:val="ad"/>
                 <w:noProof/>
               </w:rPr>
-              <w:t>Листинг программы</w:t>
+              <w:t>Пример 1</w:t>
             </w:r>
             <w:r>
               <w:rPr>
@@ -1435,7 +1446,7 @@
                 <w:noProof/>
                 <w:webHidden/>
               </w:rPr>
-              <w:instrText xml:space="preserve"> PAGEREF _Toc161070026 \h </w:instrText>
+              <w:instrText xml:space="preserve"> PAGEREF _Toc164766724 \h </w:instrText>
             </w:r>
             <w:r>
               <w:rPr>
@@ -1455,7 +1466,79 @@
                 <w:noProof/>
                 <w:webHidden/>
               </w:rPr>
-              <w:t>6</w:t>
+              <w:t>5</w:t>
+            </w:r>
+            <w:r>
+              <w:rPr>
+                <w:noProof/>
+                <w:webHidden/>
+              </w:rPr>
+              <w:fldChar w:fldCharType="end"/>
+            </w:r>
+          </w:hyperlink>
+        </w:p>
+        <w:p>
+          <w:pPr>
+            <w:pStyle w:val="23"/>
+            <w:tabs>
+              <w:tab w:val="right" w:leader="dot" w:pos="9345"/>
+            </w:tabs>
+            <w:rPr>
+              <w:rFonts w:eastAsiaTheme="minorEastAsia"/>
+              <w:noProof/>
+              <w:sz w:val="24"/>
+              <w:szCs w:val="24"/>
+              <w:lang w:eastAsia="ru-RU"/>
+            </w:rPr>
+          </w:pPr>
+          <w:hyperlink w:anchor="_Toc164766725" w:history="1">
+            <w:r>
+              <w:rPr>
+                <w:rStyle w:val="ad"/>
+                <w:noProof/>
+              </w:rPr>
+              <w:t>Пример 2</w:t>
+            </w:r>
+            <w:r>
+              <w:rPr>
+                <w:noProof/>
+                <w:webHidden/>
+              </w:rPr>
+              <w:tab/>
+            </w:r>
+            <w:r>
+              <w:rPr>
+                <w:noProof/>
+                <w:webHidden/>
+              </w:rPr>
+              <w:fldChar w:fldCharType="begin"/>
+            </w:r>
+            <w:r>
+              <w:rPr>
+                <w:noProof/>
+                <w:webHidden/>
+              </w:rPr>
+              <w:instrText xml:space="preserve"> PAGEREF _Toc164766725 \h </w:instrText>
+            </w:r>
+            <w:r>
+              <w:rPr>
+                <w:noProof/>
+                <w:webHidden/>
+              </w:rPr>
+            </w:r>
+            <w:r>
+              <w:rPr>
+                <w:noProof/>
+                <w:webHidden/>
+              </w:rPr>
+              <w:fldChar w:fldCharType="separate"/>
+            </w:r>
+            <w:r>
+              <w:rPr>
+                <w:noProof/>
+                <w:webHidden/>
+              </w:rPr>
+              <w:t>5</w:t>
             </w:r>
             <w:r>
               <w:rPr>
@@ -1480,13 +1563,13 @@
               <w:lang w:eastAsia="ru-RU"/>
             </w:rPr>
           </w:pPr>
-          <w:hyperlink w:anchor="_Toc161070027" w:history="1">
+          <w:hyperlink w:anchor="_Toc164766726" w:history="1">
             <w:r>
               <w:rPr>
                 <w:rStyle w:val="ad"/>
                 <w:noProof/>
               </w:rPr>
-              <w:t>Примеры и результаты работы программы</w:t>
+              <w:t>Вывод</w:t>
             </w:r>
             <w:r>
               <w:rPr>
@@ -1507,7 +1590,7 @@
                 <w:noProof/>
                 <w:webHidden/>
               </w:rPr>
-              <w:instrText xml:space="preserve"> PAGEREF _Toc161070027 \h </w:instrText>
+              <w:instrText xml:space="preserve"> PAGEREF _Toc164766726 \h </w:instrText>
             </w:r>
             <w:r>
               <w:rPr>
@@ -1527,303 +1610,7 @@
                 <w:noProof/>
                 <w:webHidden/>
               </w:rPr>
-              <w:t>10</w:t>
-            </w:r>
-            <w:r>
-              <w:rPr>
-                <w:noProof/>
-                <w:webHidden/>
-              </w:rPr>
-              <w:fldChar w:fldCharType="end"/>
-            </w:r>
-          </w:hyperlink>
-        </w:p>
-        <w:p>
-          <w:pPr>
-            <w:pStyle w:val="23"/>
-            <w:tabs>
-              <w:tab w:val="right" w:leader="dot" w:pos="9345"/>
-            </w:tabs>
-            <w:rPr>
-              <w:rFonts w:eastAsiaTheme="minorEastAsia"/>
-              <w:noProof/>
-              <w:sz w:val="24"/>
-              <w:szCs w:val="24"/>
-              <w:lang w:eastAsia="ru-RU"/>
-            </w:rPr>
-          </w:pPr>
-          <w:hyperlink w:anchor="_Toc161070028" w:history="1">
-            <w:r>
-              <w:rPr>
-                <w:rStyle w:val="ad"/>
-                <w:noProof/>
-              </w:rPr>
-              <w:t>Пример</w:t>
-            </w:r>
-            <w:r>
-              <w:rPr>
-                <w:rStyle w:val="ad"/>
-                <w:noProof/>
-                <w:lang w:val="en-US"/>
-              </w:rPr>
-              <w:t xml:space="preserve"> 1</w:t>
-            </w:r>
-            <w:r>
-              <w:rPr>
-                <w:noProof/>
-                <w:webHidden/>
-              </w:rPr>
-              <w:tab/>
-            </w:r>
-            <w:r>
-              <w:rPr>
-                <w:noProof/>
-                <w:webHidden/>
-              </w:rPr>
-              <w:fldChar w:fldCharType="begin"/>
-            </w:r>
-            <w:r>
-              <w:rPr>
-                <w:noProof/>
-                <w:webHidden/>
-              </w:rPr>
-              <w:instrText xml:space="preserve"> PAGEREF _Toc161070028 \h </w:instrText>
-            </w:r>
-            <w:r>
-              <w:rPr>
-                <w:noProof/>
-                <w:webHidden/>
-              </w:rPr>
-            </w:r>
-            <w:r>
-              <w:rPr>
-                <w:noProof/>
-                <w:webHidden/>
-              </w:rPr>
-              <w:fldChar w:fldCharType="separate"/>
-            </w:r>
-            <w:r>
-              <w:rPr>
-                <w:noProof/>
-                <w:webHidden/>
-              </w:rPr>
-              <w:t>10</w:t>
-            </w:r>
-            <w:r>
-              <w:rPr>
-                <w:noProof/>
-                <w:webHidden/>
-              </w:rPr>
-              <w:fldChar w:fldCharType="end"/>
-            </w:r>
-          </w:hyperlink>
-        </w:p>
-        <w:p>
-          <w:pPr>
-            <w:pStyle w:val="23"/>
-            <w:tabs>
-              <w:tab w:val="right" w:leader="dot" w:pos="9345"/>
-            </w:tabs>
-            <w:rPr>
-              <w:rFonts w:eastAsiaTheme="minorEastAsia"/>
-              <w:noProof/>
-              <w:sz w:val="24"/>
-              <w:szCs w:val="24"/>
-              <w:lang w:eastAsia="ru-RU"/>
-            </w:rPr>
-          </w:pPr>
-          <w:hyperlink w:anchor="_Toc161070029" w:history="1">
-            <w:r>
-              <w:rPr>
-                <w:rStyle w:val="ad"/>
-                <w:noProof/>
-              </w:rPr>
-              <w:t>Пример 2</w:t>
-            </w:r>
-            <w:r>
-              <w:rPr>
-                <w:noProof/>
-                <w:webHidden/>
-              </w:rPr>
-              <w:tab/>
-            </w:r>
-            <w:r>
-              <w:rPr>
-                <w:noProof/>
-                <w:webHidden/>
-              </w:rPr>
-              <w:fldChar w:fldCharType="begin"/>
-            </w:r>
-            <w:r>
-              <w:rPr>
-                <w:noProof/>
-                <w:webHidden/>
-              </w:rPr>
-              <w:instrText xml:space="preserve"> PAGEREF _Toc161070029 \h </w:instrText>
-            </w:r>
-            <w:r>
-              <w:rPr>
-                <w:noProof/>
-                <w:webHidden/>
-              </w:rPr>
-            </w:r>
-            <w:r>
-              <w:rPr>
-                <w:noProof/>
-                <w:webHidden/>
-              </w:rPr>
-              <w:fldChar w:fldCharType="separate"/>
-            </w:r>
-            <w:r>
-              <w:rPr>
-                <w:noProof/>
-                <w:webHidden/>
-              </w:rPr>
-              <w:t>10</w:t>
-            </w:r>
-            <w:r>
-              <w:rPr>
-                <w:noProof/>
-                <w:webHidden/>
-              </w:rPr>
-              <w:fldChar w:fldCharType="end"/>
-            </w:r>
-          </w:hyperlink>
-        </w:p>
-        <w:p>
-          <w:pPr>
-            <w:pStyle w:val="23"/>
-            <w:tabs>
-              <w:tab w:val="right" w:leader="dot" w:pos="9345"/>
-            </w:tabs>
-            <w:rPr>
-              <w:rFonts w:eastAsiaTheme="minorEastAsia"/>
-              <w:noProof/>
-              <w:sz w:val="24"/>
-              <w:szCs w:val="24"/>
-              <w:lang w:eastAsia="ru-RU"/>
-            </w:rPr>
-          </w:pPr>
-          <w:hyperlink w:anchor="_Toc161070030" w:history="1">
-            <w:r>
-              <w:rPr>
-                <w:rStyle w:val="ad"/>
-                <w:noProof/>
-              </w:rPr>
-              <w:t>Пример 3</w:t>
-            </w:r>
-            <w:r>
-              <w:rPr>
-                <w:noProof/>
-                <w:webHidden/>
-              </w:rPr>
-              <w:tab/>
-            </w:r>
-            <w:r>
-              <w:rPr>
-                <w:noProof/>
-                <w:webHidden/>
-              </w:rPr>
-              <w:fldChar w:fldCharType="begin"/>
-            </w:r>
-            <w:r>
-              <w:rPr>
-                <w:noProof/>
-                <w:webHidden/>
-              </w:rPr>
-              <w:instrText xml:space="preserve"> PAGEREF _Toc161070030 \h </w:instrText>
-            </w:r>
-            <w:r>
-              <w:rPr>
-                <w:noProof/>
-                <w:webHidden/>
-              </w:rPr>
-            </w:r>
-            <w:r>
-              <w:rPr>
-                <w:noProof/>
-                <w:webHidden/>
-              </w:rPr>
-              <w:fldChar w:fldCharType="separate"/>
-            </w:r>
-            <w:r>
-              <w:rPr>
-                <w:noProof/>
-                <w:webHidden/>
-              </w:rPr>
-              <w:t>11</w:t>
-            </w:r>
-            <w:r>
-              <w:rPr>
-                <w:noProof/>
-                <w:webHidden/>
-              </w:rPr>
-              <w:fldChar w:fldCharType="end"/>
-            </w:r>
-          </w:hyperlink>
-        </w:p>
-        <w:p>
-          <w:pPr>
-            <w:pStyle w:val="11"/>
-            <w:tabs>
-              <w:tab w:val="right" w:leader="dot" w:pos="9345"/>
-            </w:tabs>
-            <w:rPr>
-              <w:rFonts w:eastAsiaTheme="minorEastAsia"/>
-              <w:noProof/>
-              <w:sz w:val="24"/>
-              <w:szCs w:val="24"/>
-              <w:lang w:eastAsia="ru-RU"/>
-            </w:rPr>
-          </w:pPr>
-          <w:hyperlink w:anchor="_Toc161070031" w:history="1">
-            <w:r>
-              <w:rPr>
-                <w:rStyle w:val="ad"/>
-                <w:noProof/>
-              </w:rPr>
-              <w:t>Вывод</w:t>
-            </w:r>
-            <w:r>
-              <w:rPr>
-                <w:noProof/>
-                <w:webHidden/>
-              </w:rPr>
-              <w:tab/>
-            </w:r>
-            <w:r>
-              <w:rPr>
-                <w:noProof/>
-                <w:webHidden/>
-              </w:rPr>
-              <w:fldChar w:fldCharType="begin"/>
-            </w:r>
-            <w:r>
-              <w:rPr>
-                <w:noProof/>
-                <w:webHidden/>
-              </w:rPr>
-              <w:instrText xml:space="preserve"> PAGEREF _Toc161070031 \h </w:instrText>
-            </w:r>
-            <w:r>
-              <w:rPr>
-                <w:noProof/>
-                <w:webHidden/>
-              </w:rPr>
-            </w:r>
-            <w:r>
-              <w:rPr>
-                <w:noProof/>
-                <w:webHidden/>
-              </w:rPr>
-              <w:fldChar w:fldCharType="separate"/>
-            </w:r>
-            <w:r>
-              <w:rPr>
-                <w:noProof/>
-                <w:webHidden/>
-              </w:rPr>
-              <w:t>11</w:t>
+              <w:t>6</w:t>
             </w:r>
             <w:r>
               <w:rPr>
@@ -1852,7 +1639,7 @@
           <w:rStyle w:val="10"/>
         </w:rPr>
       </w:pPr>
-      <w:bookmarkStart w:id="0" w:name="_Toc161070016"/>
+      <w:bookmarkStart w:id="0" w:name="_Toc164766714"/>
       <w:r>
         <w:rPr>
           <w:rStyle w:val="10"/>
@@ -1874,22 +1661,14 @@
           <w:color w:val="000000"/>
           <w:kern w:val="0"/>
         </w:rPr>
-        <w:t>Н</w:t>
-      </w:r>
-      <w:r>
-        <w:rPr>
-          <w:rFonts w:asciiTheme="majorHAnsi" w:hAnsiTheme="majorHAnsi" w:cs="Times New Roman"/>
-          <w:color w:val="000000"/>
-          <w:kern w:val="0"/>
-        </w:rPr>
-        <w:t>айти приближенное значение определенного интеграла с требуемой точностью различными численными методами.</w:t>
+        <w:t>Найти приближенное значение определенного интеграла с требуемой точностью различными численными методами.</w:t>
       </w:r>
     </w:p>
     <w:p>
       <w:pPr>
         <w:pStyle w:val="1"/>
       </w:pPr>
-      <w:bookmarkStart w:id="1" w:name="_Toc161070017"/>
+      <w:bookmarkStart w:id="1" w:name="_Toc164766715"/>
       <w:r>
         <w:t>Вычислительная реализация задачи:</w:t>
       </w:r>
@@ -1899,7 +1678,7 @@
       <w:pPr>
         <w:pStyle w:val="2"/>
       </w:pPr>
-      <w:bookmarkStart w:id="2" w:name="_Toc161070025"/>
+      <w:bookmarkStart w:id="2" w:name="_Toc164766716"/>
       <w:r>
         <w:t>Рабочие формулы</w:t>
       </w:r>
@@ -2624,14 +2403,7 @@
                           <w:rFonts w:ascii="Cambria Math" w:hAnsi="Cambria Math"/>
                           <w:lang w:val="en-US"/>
                         </w:rPr>
-                        <m:t>n</m:t>
-                      </m:r>
-                      <m:r>
-                        <w:rPr>
-                          <w:rFonts w:ascii="Cambria Math" w:hAnsi="Cambria Math"/>
-                          <w:lang w:val="en-US"/>
-                        </w:rPr>
-                        <m:t>-1</m:t>
+                        <m:t>n-1</m:t>
                       </m:r>
                     </m:sup>
                     <m:e>
@@ -3122,7 +2894,6 @@
         <w:rPr>
           <w:rFonts w:eastAsiaTheme="minorEastAsia"/>
         </w:rPr>
-        <w:lastRenderedPageBreak/>
         <w:t>Формула Ньютона-</w:t>
       </w:r>
       <w:proofErr w:type="spellStart"/>
@@ -3329,9 +3100,11 @@
       <w:pPr>
         <w:pStyle w:val="2"/>
       </w:pPr>
+      <w:bookmarkStart w:id="3" w:name="_Toc164766717"/>
       <w:r>
         <w:t>Интеграл</w:t>
       </w:r>
+      <w:bookmarkEnd w:id="3"/>
     </w:p>
     <w:p>
       <w:pPr>
@@ -3913,6 +3686,7 @@
       <w:pPr>
         <w:pStyle w:val="2"/>
       </w:pPr>
+      <w:bookmarkStart w:id="4" w:name="_Toc164766718"/>
       <w:r>
         <w:t>Формула Ньютона-</w:t>
       </w:r>
@@ -3920,6 +3694,7 @@
       <w:r>
         <w:t>Котеса</w:t>
       </w:r>
+      <w:bookmarkEnd w:id="4"/>
       <w:proofErr w:type="spellEnd"/>
     </w:p>
     <w:p>
@@ -3938,16 +3713,7 @@
             <w:rPr>
               <w:rFonts w:ascii="Cambria Math" w:hAnsi="Cambria Math"/>
             </w:rPr>
-            <m:t>n</m:t>
-          </m:r>
-          <m:r>
-            <m:rPr>
-              <m:sty m:val="p"/>
-            </m:rPr>
-            <w:rPr>
-              <w:rFonts w:ascii="Cambria Math" w:hAnsi="Cambria Math"/>
-            </w:rPr>
-            <m:t>=6</m:t>
+            <m:t>n=6</m:t>
           </m:r>
         </m:oMath>
       </m:oMathPara>
@@ -4478,7 +4244,14 @@
                 <w:rFonts w:ascii="Cambria Math" w:hAnsi="Cambria Math"/>
                 <w:lang w:val="en-US"/>
               </w:rPr>
-              <m:t>a+4h</m:t>
+              <m:t>a+4</m:t>
+            </m:r>
+            <m:r>
+              <w:rPr>
+                <w:rFonts w:ascii="Cambria Math" w:hAnsi="Cambria Math"/>
+                <w:lang w:val="en-US"/>
+              </w:rPr>
+              <m:t>h</m:t>
             </m:r>
           </m:e>
         </m:d>
@@ -5125,12 +4898,14 @@
           <w:rFonts w:eastAsiaTheme="minorEastAsia"/>
         </w:rPr>
       </w:pPr>
+      <w:bookmarkStart w:id="5" w:name="_Toc164766719"/>
       <w:r>
         <w:rPr>
           <w:rFonts w:eastAsiaTheme="minorEastAsia"/>
         </w:rPr>
         <w:t>Формула средних прямоугольников</w:t>
       </w:r>
+      <w:bookmarkEnd w:id="5"/>
     </w:p>
     <w:p>
       <w:pPr>
@@ -5216,6 +4991,7 @@
       <w:pPr>
         <w:rPr>
           <w:rFonts w:asciiTheme="majorHAnsi" w:eastAsiaTheme="minorEastAsia" w:hAnsiTheme="majorHAnsi" w:cstheme="majorBidi"/>
+          <w:lang w:val="en-US"/>
         </w:rPr>
       </w:pPr>
       <m:oMath>
@@ -5290,14 +5066,7 @@
             <w:rFonts w:ascii="Cambria Math" w:eastAsiaTheme="minorEastAsia" w:hAnsi="Cambria Math" w:cstheme="majorBidi"/>
             <w:lang w:val="en-US"/>
           </w:rPr>
-          <m:t>=</m:t>
-        </m:r>
-        <m:r>
-          <w:rPr>
-            <w:rFonts w:ascii="Cambria Math" w:eastAsiaTheme="minorEastAsia" w:hAnsi="Cambria Math" w:cstheme="majorBidi"/>
-            <w:lang w:val="en-US"/>
-          </w:rPr>
-          <m:t>0.2</m:t>
+          <m:t>=0.2</m:t>
         </m:r>
         <m:d>
           <m:dPr>
@@ -5342,14 +5111,7 @@
                 <w:rFonts w:ascii="Cambria Math" w:eastAsiaTheme="minorEastAsia" w:hAnsi="Cambria Math" w:cstheme="majorBidi"/>
                 <w:lang w:val="en-US"/>
               </w:rPr>
-              <m:t>+</m:t>
-            </m:r>
-            <m:r>
-              <w:rPr>
-                <w:rFonts w:ascii="Cambria Math" w:eastAsiaTheme="minorEastAsia" w:hAnsi="Cambria Math" w:cstheme="majorBidi"/>
-                <w:lang w:val="en-US"/>
-              </w:rPr>
-              <m:t>f</m:t>
+              <m:t>+f</m:t>
             </m:r>
             <m:d>
               <m:dPr>
@@ -5376,14 +5138,7 @@
                 <w:rFonts w:ascii="Cambria Math" w:eastAsiaTheme="minorEastAsia" w:hAnsi="Cambria Math" w:cstheme="majorBidi"/>
                 <w:lang w:val="en-US"/>
               </w:rPr>
-              <m:t>+</m:t>
-            </m:r>
-            <m:r>
-              <w:rPr>
-                <w:rFonts w:ascii="Cambria Math" w:eastAsiaTheme="minorEastAsia" w:hAnsi="Cambria Math" w:cstheme="majorBidi"/>
-                <w:lang w:val="en-US"/>
-              </w:rPr>
-              <m:t>f</m:t>
+              <m:t>+f</m:t>
             </m:r>
             <m:d>
               <m:dPr>
@@ -5410,14 +5165,7 @@
                 <w:rFonts w:ascii="Cambria Math" w:eastAsiaTheme="minorEastAsia" w:hAnsi="Cambria Math" w:cstheme="majorBidi"/>
                 <w:lang w:val="en-US"/>
               </w:rPr>
-              <m:t>+</m:t>
-            </m:r>
-            <m:r>
-              <w:rPr>
-                <w:rFonts w:ascii="Cambria Math" w:eastAsiaTheme="minorEastAsia" w:hAnsi="Cambria Math" w:cstheme="majorBidi"/>
-                <w:lang w:val="en-US"/>
-              </w:rPr>
-              <m:t>f</m:t>
+              <m:t>+f</m:t>
             </m:r>
             <m:d>
               <m:dPr>
@@ -5444,14 +5192,7 @@
                 <w:rFonts w:ascii="Cambria Math" w:eastAsiaTheme="minorEastAsia" w:hAnsi="Cambria Math" w:cstheme="majorBidi"/>
                 <w:lang w:val="en-US"/>
               </w:rPr>
-              <m:t>+</m:t>
-            </m:r>
-            <m:r>
-              <w:rPr>
-                <w:rFonts w:ascii="Cambria Math" w:eastAsiaTheme="minorEastAsia" w:hAnsi="Cambria Math" w:cstheme="majorBidi"/>
-                <w:lang w:val="en-US"/>
-              </w:rPr>
-              <m:t>f</m:t>
+              <m:t>+f</m:t>
             </m:r>
             <m:d>
               <m:dPr>
@@ -5478,14 +5219,7 @@
                 <w:rFonts w:ascii="Cambria Math" w:eastAsiaTheme="minorEastAsia" w:hAnsi="Cambria Math" w:cstheme="majorBidi"/>
                 <w:lang w:val="en-US"/>
               </w:rPr>
-              <m:t>+</m:t>
-            </m:r>
-            <m:r>
-              <w:rPr>
-                <w:rFonts w:ascii="Cambria Math" w:eastAsiaTheme="minorEastAsia" w:hAnsi="Cambria Math" w:cstheme="majorBidi"/>
-                <w:lang w:val="en-US"/>
-              </w:rPr>
-              <m:t>f</m:t>
+              <m:t>+f</m:t>
             </m:r>
             <m:d>
               <m:dPr>
@@ -5512,14 +5246,7 @@
                 <w:rFonts w:ascii="Cambria Math" w:eastAsiaTheme="minorEastAsia" w:hAnsi="Cambria Math" w:cstheme="majorBidi"/>
                 <w:lang w:val="en-US"/>
               </w:rPr>
-              <m:t>+</m:t>
-            </m:r>
-            <m:r>
-              <w:rPr>
-                <w:rFonts w:ascii="Cambria Math" w:eastAsiaTheme="minorEastAsia" w:hAnsi="Cambria Math" w:cstheme="majorBidi"/>
-                <w:lang w:val="en-US"/>
-              </w:rPr>
-              <m:t>f</m:t>
+              <m:t>+f</m:t>
             </m:r>
             <m:d>
               <m:dPr>
@@ -5546,14 +5273,7 @@
                 <w:rFonts w:ascii="Cambria Math" w:eastAsiaTheme="minorEastAsia" w:hAnsi="Cambria Math" w:cstheme="majorBidi"/>
                 <w:lang w:val="en-US"/>
               </w:rPr>
-              <m:t>+</m:t>
-            </m:r>
-            <m:r>
-              <w:rPr>
-                <w:rFonts w:ascii="Cambria Math" w:eastAsiaTheme="minorEastAsia" w:hAnsi="Cambria Math" w:cstheme="majorBidi"/>
-                <w:lang w:val="en-US"/>
-              </w:rPr>
-              <m:t>f</m:t>
+              <m:t>+f</m:t>
             </m:r>
             <m:d>
               <m:dPr>
@@ -5580,14 +5300,7 @@
                 <w:rFonts w:ascii="Cambria Math" w:eastAsiaTheme="minorEastAsia" w:hAnsi="Cambria Math" w:cstheme="majorBidi"/>
                 <w:lang w:val="en-US"/>
               </w:rPr>
-              <m:t>+</m:t>
-            </m:r>
-            <m:r>
-              <w:rPr>
-                <w:rFonts w:ascii="Cambria Math" w:eastAsiaTheme="minorEastAsia" w:hAnsi="Cambria Math" w:cstheme="majorBidi"/>
-                <w:lang w:val="en-US"/>
-              </w:rPr>
-              <m:t>f</m:t>
+              <m:t>+f</m:t>
             </m:r>
             <m:d>
               <m:dPr>
@@ -5614,14 +5327,7 @@
                 <w:rFonts w:ascii="Cambria Math" w:eastAsiaTheme="minorEastAsia" w:hAnsi="Cambria Math" w:cstheme="majorBidi"/>
                 <w:lang w:val="en-US"/>
               </w:rPr>
-              <m:t>+</m:t>
-            </m:r>
-            <m:r>
-              <w:rPr>
-                <w:rFonts w:ascii="Cambria Math" w:eastAsiaTheme="minorEastAsia" w:hAnsi="Cambria Math" w:cstheme="majorBidi"/>
-                <w:lang w:val="en-US"/>
-              </w:rPr>
-              <m:t>f</m:t>
+              <m:t>+f</m:t>
             </m:r>
             <m:d>
               <m:dPr>
@@ -5650,14 +5356,7 @@
             <w:rFonts w:ascii="Cambria Math" w:eastAsiaTheme="minorEastAsia" w:hAnsi="Cambria Math" w:cstheme="majorBidi"/>
             <w:lang w:val="en-US"/>
           </w:rPr>
-          <m:t>=</m:t>
-        </m:r>
-        <m:r>
-          <w:rPr>
-            <w:rFonts w:ascii="Cambria Math" w:eastAsiaTheme="minorEastAsia" w:hAnsi="Cambria Math" w:cstheme="majorBidi"/>
-            <w:lang w:val="en-US"/>
-          </w:rPr>
-          <m:t>0.2</m:t>
+          <m:t>=0.2</m:t>
         </m:r>
         <m:d>
           <m:dPr>
@@ -5692,15 +5391,7 @@
             <w:highlight w:val="yellow"/>
             <w:lang w:val="en-US"/>
           </w:rPr>
-          <m:t>25.9</m:t>
-        </m:r>
-        <m:r>
-          <w:rPr>
-            <w:rFonts w:ascii="Cambria Math" w:eastAsiaTheme="minorEastAsia" w:hAnsi="Cambria Math" w:cstheme="majorBidi"/>
-            <w:highlight w:val="yellow"/>
-            <w:lang w:val="en-US"/>
-          </w:rPr>
-          <m:t>6</m:t>
+          <m:t>25.96</m:t>
         </m:r>
       </m:oMath>
       <w:r>
@@ -5737,12 +5428,14 @@
           <w:rFonts w:eastAsiaTheme="minorEastAsia"/>
         </w:rPr>
       </w:pPr>
+      <w:bookmarkStart w:id="6" w:name="_Toc164766720"/>
       <w:r>
         <w:rPr>
           <w:rFonts w:eastAsiaTheme="minorEastAsia"/>
         </w:rPr>
         <w:t>Формула Симпсона</w:t>
       </w:r>
+      <w:bookmarkEnd w:id="6"/>
     </w:p>
     <w:p>
       <w:pPr>
@@ -5831,6 +5524,7 @@
         </w:tabs>
         <w:rPr>
           <w:rFonts w:asciiTheme="majorHAnsi" w:eastAsiaTheme="minorEastAsia" w:hAnsiTheme="majorHAnsi" w:cstheme="majorBidi"/>
+          <w:lang w:val="en-US"/>
         </w:rPr>
       </w:pPr>
       <m:oMath>
@@ -6464,22 +6158,22 @@
       <w:pPr>
         <w:pStyle w:val="1"/>
       </w:pPr>
-      <w:bookmarkStart w:id="3" w:name="_Toc161070024"/>
+      <w:bookmarkStart w:id="7" w:name="_Toc164766721"/>
       <w:r>
         <w:lastRenderedPageBreak/>
         <w:t>Программная реализация задачи</w:t>
       </w:r>
-      <w:bookmarkEnd w:id="3"/>
+      <w:bookmarkEnd w:id="7"/>
     </w:p>
     <w:p>
       <w:pPr>
         <w:pStyle w:val="2"/>
       </w:pPr>
-      <w:bookmarkStart w:id="4" w:name="_Toc161070026"/>
+      <w:bookmarkStart w:id="8" w:name="_Toc164766722"/>
       <w:r>
         <w:t>Листинг программы</w:t>
       </w:r>
-      <w:bookmarkEnd w:id="4"/>
+      <w:bookmarkEnd w:id="8"/>
     </w:p>
     <w:p>
       <w:pPr>
@@ -6513,7 +6207,7 @@
         </w:rPr>
         <w:t xml:space="preserve">Весь код можно посмотреть </w:t>
       </w:r>
-      <w:hyperlink r:id="rId6" w:history="1">
+      <w:hyperlink r:id="rId7" w:history="1">
         <w:r>
           <w:rPr>
             <w:rStyle w:val="ad"/>
@@ -9902,7 +9596,7 @@
           <w:lang w:val="en-US"/>
         </w:rPr>
       </w:pPr>
-      <w:bookmarkStart w:id="5" w:name="_Toc161070027"/>
+      <w:bookmarkStart w:id="9" w:name="_Toc164766723"/>
       <w:r>
         <w:lastRenderedPageBreak/>
         <w:t>Примеры</w:t>
@@ -9931,7 +9625,7 @@
       <w:r>
         <w:t>программы</w:t>
       </w:r>
-      <w:bookmarkEnd w:id="5"/>
+      <w:bookmarkEnd w:id="9"/>
     </w:p>
     <w:p>
       <w:r>
@@ -9950,16 +9644,16 @@
       <w:pPr>
         <w:pStyle w:val="2"/>
       </w:pPr>
-      <w:bookmarkStart w:id="6" w:name="_Toc159799044"/>
-      <w:bookmarkStart w:id="7" w:name="_Toc161070028"/>
+      <w:bookmarkStart w:id="10" w:name="_Toc159799044"/>
+      <w:bookmarkStart w:id="11" w:name="_Toc164766724"/>
       <w:r>
         <w:t>Пример</w:t>
       </w:r>
       <w:r>
         <w:t xml:space="preserve"> 1</w:t>
       </w:r>
-      <w:bookmarkEnd w:id="6"/>
-      <w:bookmarkEnd w:id="7"/>
+      <w:bookmarkEnd w:id="10"/>
+      <w:bookmarkEnd w:id="11"/>
     </w:p>
     <w:p>
       <w:pPr>
@@ -9972,6 +9666,7 @@
       </w:pPr>
       <w:r>
         <w:rPr>
+          <w:noProof/>
           <w:sz w:val="18"/>
           <w:szCs w:val="18"/>
           <w:lang w:val="en-US"/>
@@ -9992,7 +9687,7 @@
                     <pic:cNvPicPr/>
                   </pic:nvPicPr>
                   <pic:blipFill>
-                    <a:blip r:embed="rId7"/>
+                    <a:blip r:embed="rId8"/>
                     <a:stretch>
                       <a:fillRect/>
                     </a:stretch>
@@ -10017,17 +9712,20 @@
       <w:pPr>
         <w:pStyle w:val="2"/>
       </w:pPr>
-      <w:bookmarkStart w:id="8" w:name="_Toc161070029"/>
+      <w:bookmarkStart w:id="12" w:name="_Toc164766725"/>
       <w:r>
         <w:t>Пример 2</w:t>
       </w:r>
-      <w:bookmarkEnd w:id="8"/>
+      <w:bookmarkEnd w:id="12"/>
     </w:p>
     <w:p>
       <w:pPr>
         <w:ind w:left="-1418"/>
       </w:pPr>
       <w:r>
+        <w:rPr>
+          <w:noProof/>
+        </w:rPr>
         <w:drawing>
           <wp:inline distT="0" distB="0" distL="0" distR="0" wp14:anchorId="60252096" wp14:editId="18AB2578">
             <wp:extent cx="7290783" cy="3397170"/>
@@ -10044,7 +9742,7 @@
                     <pic:cNvPicPr/>
                   </pic:nvPicPr>
                   <pic:blipFill>
-                    <a:blip r:embed="rId8"/>
+                    <a:blip r:embed="rId9"/>
                     <a:stretch>
                       <a:fillRect/>
                     </a:stretch>
@@ -10069,12 +9767,12 @@
       <w:pPr>
         <w:pStyle w:val="1"/>
       </w:pPr>
-      <w:bookmarkStart w:id="9" w:name="_Toc161070031"/>
+      <w:bookmarkStart w:id="13" w:name="_Toc164766726"/>
       <w:r>
         <w:lastRenderedPageBreak/>
         <w:t>Вывод</w:t>
       </w:r>
-      <w:bookmarkEnd w:id="9"/>
+      <w:bookmarkEnd w:id="13"/>
     </w:p>
     <w:p>
       <w:r>
@@ -10105,7 +9803,7 @@
 </file>
 
 <file path=word/numbering.xml><?xml version="1.0" encoding="utf-8"?>
-<w:numbering xmlns:wpc="http://schemas.microsoft.com/office/word/2010/wordprocessingCanvas" xmlns:cx="http://schemas.microsoft.com/office/drawing/2014/chartex" xmlns:cx1="http://schemas.microsoft.com/office/drawing/2015/9/8/chartex" xmlns:cx2="http://schemas.microsoft.com/office/drawing/2015/10/21/chartex" xmlns:cx3="http://schemas.microsoft.com/office/drawing/2016/5/9/chartex" xmlns:cx4="http://schemas.microsoft.com/office/drawing/2016/5/10/chartex" xmlns:cx5="http://schemas.microsoft.com/office/drawing/2016/5/11/chartex" xmlns:cx6="http://schemas.microsoft.com/office/drawing/2016/5/12/chartex" xmlns:cx7="http://schemas.microsoft.com/office/drawing/2016/5/13/chartex" xmlns:cx8="http://schemas.microsoft.com/office/drawing/2016/5/14/chartex" xmlns:mc="http://schemas.openxmlformats.org/markup-compatibility/2006" xmlns:aink="http://schemas.microsoft.com/office/drawing/2016/ink" xmlns:am3d="http://schemas.microsoft.com/office/drawing/2017/model3d" xmlns:o="urn:schemas-microsoft-com:office:office" xmlns:oel="http://schemas.microsoft.com/office/2019/extlst" xmlns:r="http://schemas.openxmlformats.org/officeDocument/2006/relationships" xmlns:m="http://schemas.openxmlformats.org/officeDocument/2006/math" xmlns:v="urn:schemas-microsoft-com:vml" xmlns:wp14="http://schemas.microsoft.com/office/word/2010/wordprocessingDrawing" xmlns:wp="http://schemas.openxmlformats.org/drawingml/2006/wordprocessingDrawing" xmlns:w10="urn:schemas-microsoft-com:office:word" xmlns:w="http://schemas.openxmlformats.org/wordprocessingml/2006/main" xmlns:w14="http://schemas.microsoft.com/office/word/2010/wordml" xmlns:w15="http://schemas.microsoft.com/office/word/2012/wordml" xmlns:w16cex="http://schemas.microsoft.com/office/word/2018/wordml/cex" xmlns:w16cid="http://schemas.microsoft.com/office/word/2016/wordml/cid" xmlns:w16="http://schemas.microsoft.com/office/word/2018/wordml" xmlns:w16sdtdh="http://schemas.microsoft.com/office/word/2020/wordml/sdtdatahash" xmlns:w16se="http://schemas.microsoft.com/office/word/2015/wordml/symex" xmlns:wpg="http://schemas.microsoft.com/office/word/2010/wordprocessingGroup" xmlns:wpi="http://schemas.microsoft.com/office/word/2010/wordprocessingInk" xmlns:wne="http://schemas.microsoft.com/office/word/2006/wordml" xmlns:wps="http://schemas.microsoft.com/office/word/2010/wordprocessingShape" mc:Ignorable="w14 w15 w16se w16cid w16 w16cex w16sdtdh wp14">
+<w:numbering xmlns:wpc="http://schemas.microsoft.com/office/word/2010/wordprocessingCanvas" xmlns:cx="http://schemas.microsoft.com/office/drawing/2014/chartex" xmlns:cx1="http://schemas.microsoft.com/office/drawing/2015/9/8/chartex" xmlns:cx2="http://schemas.microsoft.com/office/drawing/2015/10/21/chartex" xmlns:cx3="http://schemas.microsoft.com/office/drawing/2016/5/9/chartex" xmlns:cx4="http://schemas.microsoft.com/office/drawing/2016/5/10/chartex" xmlns:cx5="http://schemas.microsoft.com/office/drawing/2016/5/11/chartex" xmlns:cx6="http://schemas.microsoft.com/office/drawing/2016/5/12/chartex" xmlns:cx7="http://schemas.microsoft.com/office/drawing/2016/5/13/chartex" xmlns:cx8="http://schemas.microsoft.com/office/drawing/2016/5/14/chartex" xmlns:mc="http://schemas.openxmlformats.org/markup-compatibility/2006" xmlns:aink="http://schemas.microsoft.com/office/drawing/2016/ink" xmlns:am3d="http://schemas.microsoft.com/office/drawing/2017/model3d" xmlns:o="urn:schemas-microsoft-com:office:office" xmlns:oel="http://schemas.microsoft.com/office/2019/extlst" xmlns:r="http://schemas.openxmlformats.org/officeDocument/2006/relationships" xmlns:m="http://schemas.openxmlformats.org/officeDocument/2006/math" xmlns:v="urn:schemas-microsoft-com:vml" xmlns:wp14="http://schemas.microsoft.com/office/word/2010/wordprocessingDrawing" xmlns:wp="http://schemas.openxmlformats.org/drawingml/2006/wordprocessingDrawing" xmlns:w10="urn:schemas-microsoft-com:office:word" xmlns:w="http://schemas.openxmlformats.org/wordprocessingml/2006/main" xmlns:w14="http://schemas.microsoft.com/office/word/2010/wordml" xmlns:w15="http://schemas.microsoft.com/office/word/2012/wordml" xmlns:w16cex="http://schemas.microsoft.com/office/word/2018/wordml/cex" xmlns:w16cid="http://schemas.microsoft.com/office/word/2016/wordml/cid" xmlns:w16="http://schemas.microsoft.com/office/word/2018/wordml" xmlns:w16du="http://schemas.microsoft.com/office/word/2023/wordml/word16du" xmlns:w16sdtdh="http://schemas.microsoft.com/office/word/2020/wordml/sdtdatahash" xmlns:w16se="http://schemas.microsoft.com/office/word/2015/wordml/symex" xmlns:wpg="http://schemas.microsoft.com/office/word/2010/wordprocessingGroup" xmlns:wpi="http://schemas.microsoft.com/office/word/2010/wordprocessingInk" xmlns:wne="http://schemas.microsoft.com/office/word/2006/wordml" xmlns:wps="http://schemas.microsoft.com/office/word/2010/wordprocessingShape" mc:Ignorable="w14 w15 w16se w16cid w16 w16cex w16sdtdh w16du wp14">
   <w:abstractNum w:abstractNumId="0" w15:restartNumberingAfterBreak="0">
     <w:nsid w:val="159226F5"/>
     <w:multiLevelType w:val="hybridMultilevel"/>
@@ -10766,7 +10464,7 @@
 </file>
 
 <file path=word/styles.xml><?xml version="1.0" encoding="utf-8"?>
-<w:styles xmlns:mc="http://schemas.openxmlformats.org/markup-compatibility/2006" xmlns:r="http://schemas.openxmlformats.org/officeDocument/2006/relationships" xmlns:w="http://schemas.openxmlformats.org/wordprocessingml/2006/main" xmlns:w14="http://schemas.microsoft.com/office/word/2010/wordml" xmlns:w15="http://schemas.microsoft.com/office/word/2012/wordml" xmlns:w16cex="http://schemas.microsoft.com/office/word/2018/wordml/cex" xmlns:w16cid="http://schemas.microsoft.com/office/word/2016/wordml/cid" xmlns:w16="http://schemas.microsoft.com/office/word/2018/wordml" xmlns:w16sdtdh="http://schemas.microsoft.com/office/word/2020/wordml/sdtdatahash" xmlns:w16se="http://schemas.microsoft.com/office/word/2015/wordml/symex" mc:Ignorable="w14 w15 w16se w16cid w16 w16cex w16sdtdh">
+<w:styles xmlns:mc="http://schemas.openxmlformats.org/markup-compatibility/2006" xmlns:r="http://schemas.openxmlformats.org/officeDocument/2006/relationships" xmlns:w="http://schemas.openxmlformats.org/wordprocessingml/2006/main" xmlns:w14="http://schemas.microsoft.com/office/word/2010/wordml" xmlns:w15="http://schemas.microsoft.com/office/word/2012/wordml" xmlns:w16cex="http://schemas.microsoft.com/office/word/2018/wordml/cex" xmlns:w16cid="http://schemas.microsoft.com/office/word/2016/wordml/cid" xmlns:w16="http://schemas.microsoft.com/office/word/2018/wordml" xmlns:w16du="http://schemas.microsoft.com/office/word/2023/wordml/word16du" xmlns:w16sdtdh="http://schemas.microsoft.com/office/word/2020/wordml/sdtdatahash" xmlns:w16se="http://schemas.microsoft.com/office/word/2015/wordml/symex" mc:Ignorable="w14 w15 w16se w16cid w16 w16cex w16sdtdh w16du">
   <w:docDefaults>
     <w:rPrDefault>
       <w:rPr>
@@ -12114,4 +11812,16 @@
     </a:ext>
   </a:extLst>
 </a:theme>
+</file>
+
+<file path=customXml/item1.xml><?xml version="1.0" encoding="utf-8"?>
+<b:Sources xmlns:b="http://schemas.openxmlformats.org/officeDocument/2006/bibliography" xmlns="http://schemas.openxmlformats.org/officeDocument/2006/bibliography" SelectedStyle="\APASixthEditionOfficeOnline.xsl" StyleName="APA" Version="6"/>
+</file>
+
+<file path=customXml/itemProps1.xml><?xml version="1.0" encoding="utf-8"?>
+<ds:datastoreItem xmlns:ds="http://schemas.openxmlformats.org/officeDocument/2006/customXml" ds:itemID="{8C9A2183-2E63-491B-B2FA-E8C60E43ADF0}">
+  <ds:schemaRefs>
+    <ds:schemaRef ds:uri="http://schemas.openxmlformats.org/officeDocument/2006/bibliography"/>
+  </ds:schemaRefs>
+</ds:datastoreItem>
 </file>
</xml_diff>